<commit_message>
Classes Amazon Introduction Added Commands Added Mercenary's Added Missing Artwork Added Excels to The Lists
</commit_message>
<xml_diff>
--- a/Guide Sections/Credits/Credits The D2 Community.docx
+++ b/Guide Sections/Credits/Credits The D2 Community.docx
@@ -2,7 +2,266 @@
 <file path=word/document.xml><?xml version="1.0" encoding="utf-8"?>
 <w:document xmlns:ve="http://schemas.openxmlformats.org/markup-compatibility/2006" xmlns:o="urn:schemas-microsoft-com:office:office" xmlns:r="http://schemas.openxmlformats.org/officeDocument/2006/relationships" xmlns:m="http://schemas.openxmlformats.org/officeDocument/2006/math" xmlns:v="urn:schemas-microsoft-com:vml" xmlns:wp="http://schemas.openxmlformats.org/drawingml/2006/wordprocessingDrawing" xmlns:w10="urn:schemas-microsoft-com:office:word" xmlns:w="http://schemas.openxmlformats.org/wordprocessingml/2006/main" xmlns:wne="http://schemas.microsoft.com/office/word/2006/wordml">
   <w:body>
-    <w:p/>
+    <w:p>
+      <w:pPr>
+        <w:spacing w:after="0"/>
+        <w:jc w:val="center"/>
+        <w:rPr>
+          <w:rFonts w:ascii="Diablo" w:hAnsi="Diablo"/>
+          <w:b/>
+          <w:sz w:val="40"/>
+          <w:szCs w:val="40"/>
+        </w:rPr>
+      </w:pPr>
+      <w:r>
+        <w:rPr>
+          <w:rFonts w:ascii="Diablo" w:hAnsi="Diablo"/>
+          <w:b/>
+          <w:sz w:val="40"/>
+          <w:szCs w:val="40"/>
+        </w:rPr>
+        <w:t>Credits</w:t>
+      </w:r>
+    </w:p>
+    <w:p>
+      <w:pPr>
+        <w:spacing w:after="0"/>
+        <w:jc w:val="center"/>
+        <w:rPr>
+          <w:rFonts w:ascii="Diablo" w:hAnsi="Diablo"/>
+          <w:b/>
+          <w:sz w:val="40"/>
+          <w:szCs w:val="40"/>
+        </w:rPr>
+      </w:pPr>
+      <w:r>
+        <w:rPr>
+          <w:rFonts w:ascii="Diablo" w:hAnsi="Diablo"/>
+          <w:b/>
+          <w:sz w:val="40"/>
+          <w:szCs w:val="40"/>
+        </w:rPr>
+        <w:t>The D2 Community</w:t>
+      </w:r>
+    </w:p>
+    <w:p>
+      <w:pPr>
+        <w:spacing w:after="0"/>
+        <w:rPr>
+          <w:rFonts w:ascii="Formal436 BT" w:hAnsi="Formal436 BT"/>
+        </w:rPr>
+      </w:pPr>
+    </w:p>
+    <w:p>
+      <w:pPr>
+        <w:spacing w:after="0"/>
+        <w:rPr>
+          <w:rFonts w:ascii="Formal436 BT" w:hAnsi="Formal436 BT"/>
+        </w:rPr>
+      </w:pPr>
+      <w:r>
+        <w:rPr>
+          <w:rFonts w:ascii="Formal436 BT" w:hAnsi="Formal436 BT"/>
+        </w:rPr>
+        <w:t>Project Managers</w:t>
+      </w:r>
+    </w:p>
+    <w:p>
+      <w:pPr>
+        <w:spacing w:after="0"/>
+        <w:rPr>
+          <w:rFonts w:asciiTheme="majorHAnsi" w:hAnsiTheme="majorHAnsi"/>
+        </w:rPr>
+      </w:pPr>
+      <w:proofErr w:type="spellStart"/>
+      <w:r>
+        <w:rPr>
+          <w:rFonts w:asciiTheme="majorHAnsi" w:hAnsiTheme="majorHAnsi"/>
+        </w:rPr>
+        <w:t>Velenious</w:t>
+      </w:r>
+      <w:proofErr w:type="spellEnd"/>
+    </w:p>
+    <w:p>
+      <w:pPr>
+        <w:spacing w:after="0"/>
+        <w:rPr>
+          <w:rFonts w:asciiTheme="majorHAnsi" w:hAnsiTheme="majorHAnsi"/>
+        </w:rPr>
+      </w:pPr>
+    </w:p>
+    <w:p>
+      <w:pPr>
+        <w:spacing w:after="0"/>
+        <w:rPr>
+          <w:rFonts w:ascii="Formal436 BT" w:hAnsi="Formal436 BT"/>
+        </w:rPr>
+      </w:pPr>
+      <w:r>
+        <w:rPr>
+          <w:rFonts w:ascii="Formal436 BT" w:hAnsi="Formal436 BT"/>
+        </w:rPr>
+        <w:t>Editors</w:t>
+      </w:r>
+    </w:p>
+    <w:p>
+      <w:pPr>
+        <w:spacing w:after="0"/>
+        <w:rPr>
+          <w:rFonts w:asciiTheme="majorHAnsi" w:hAnsiTheme="majorHAnsi"/>
+        </w:rPr>
+      </w:pPr>
+      <w:proofErr w:type="spellStart"/>
+      <w:r>
+        <w:rPr>
+          <w:rFonts w:asciiTheme="majorHAnsi" w:hAnsiTheme="majorHAnsi"/>
+        </w:rPr>
+        <w:t>Velenious</w:t>
+      </w:r>
+      <w:proofErr w:type="spellEnd"/>
+    </w:p>
+    <w:p>
+      <w:pPr>
+        <w:spacing w:after="0"/>
+        <w:rPr>
+          <w:rFonts w:ascii="Formal436 BT" w:hAnsi="Formal436 BT"/>
+        </w:rPr>
+      </w:pPr>
+    </w:p>
+    <w:p>
+      <w:pPr>
+        <w:spacing w:after="0"/>
+        <w:rPr>
+          <w:rFonts w:ascii="Formal436 BT" w:hAnsi="Formal436 BT"/>
+        </w:rPr>
+      </w:pPr>
+      <w:r>
+        <w:rPr>
+          <w:rFonts w:ascii="Formal436 BT" w:hAnsi="Formal436 BT"/>
+        </w:rPr>
+        <w:t>Collaborators</w:t>
+      </w:r>
+    </w:p>
+    <w:p>
+      <w:pPr>
+        <w:spacing w:after="0"/>
+        <w:rPr>
+          <w:rFonts w:ascii="Formal436 BT" w:hAnsi="Formal436 BT"/>
+        </w:rPr>
+      </w:pPr>
+    </w:p>
+    <w:p>
+      <w:pPr>
+        <w:spacing w:after="0"/>
+        <w:rPr>
+          <w:rFonts w:ascii="Formal436 BT" w:hAnsi="Formal436 BT"/>
+        </w:rPr>
+      </w:pPr>
+      <w:r>
+        <w:rPr>
+          <w:rFonts w:ascii="Formal436 BT" w:hAnsi="Formal436 BT"/>
+        </w:rPr>
+        <w:t>Contributors</w:t>
+      </w:r>
+    </w:p>
+    <w:p>
+      <w:pPr>
+        <w:spacing w:after="0"/>
+        <w:rPr>
+          <w:rFonts w:ascii="Formal436 BT" w:hAnsi="Formal436 BT"/>
+        </w:rPr>
+      </w:pPr>
+    </w:p>
+    <w:p>
+      <w:pPr>
+        <w:spacing w:after="0"/>
+        <w:rPr>
+          <w:rFonts w:ascii="Formal436 BT" w:hAnsi="Formal436 BT"/>
+        </w:rPr>
+      </w:pPr>
+      <w:r>
+        <w:rPr>
+          <w:rFonts w:ascii="Formal436 BT" w:hAnsi="Formal436 BT"/>
+        </w:rPr>
+        <w:t>Special Thanks</w:t>
+      </w:r>
+    </w:p>
+    <w:p>
+      <w:pPr>
+        <w:spacing w:after="0"/>
+        <w:rPr>
+          <w:rFonts w:asciiTheme="majorHAnsi" w:hAnsiTheme="majorHAnsi"/>
+        </w:rPr>
+      </w:pPr>
+      <w:hyperlink r:id="rId4" w:history="1">
+        <w:r>
+          <w:rPr>
+            <w:rStyle w:val="Hyperlink"/>
+            <w:rFonts w:asciiTheme="majorHAnsi" w:hAnsiTheme="majorHAnsi"/>
+          </w:rPr>
+          <w:t>https://diablo2.diablowiki.net</w:t>
+        </w:r>
+      </w:hyperlink>
+    </w:p>
+    <w:p>
+      <w:pPr>
+        <w:spacing w:after="0"/>
+        <w:rPr>
+          <w:rFonts w:asciiTheme="majorHAnsi" w:hAnsiTheme="majorHAnsi"/>
+        </w:rPr>
+      </w:pPr>
+      <w:hyperlink r:id="rId5" w:history="1">
+        <w:r>
+          <w:rPr>
+            <w:rStyle w:val="Hyperlink"/>
+            <w:rFonts w:asciiTheme="majorHAnsi" w:hAnsiTheme="majorHAnsi"/>
+          </w:rPr>
+          <w:t>http://diablo.wikia.com/wiki/Diablo_Wiki</w:t>
+        </w:r>
+      </w:hyperlink>
+    </w:p>
+    <w:p>
+      <w:pPr>
+        <w:spacing w:after="0"/>
+        <w:rPr>
+          <w:rFonts w:asciiTheme="majorHAnsi" w:hAnsiTheme="majorHAnsi"/>
+        </w:rPr>
+      </w:pPr>
+      <w:hyperlink r:id="rId6" w:history="1">
+        <w:r>
+          <w:rPr>
+            <w:rStyle w:val="Hyperlink"/>
+            <w:rFonts w:asciiTheme="majorHAnsi" w:hAnsiTheme="majorHAnsi"/>
+          </w:rPr>
+          <w:t>https://www.wikipedia.org/</w:t>
+        </w:r>
+      </w:hyperlink>
+    </w:p>
+    <w:p>
+      <w:pPr>
+        <w:spacing w:after="0"/>
+        <w:rPr>
+          <w:rFonts w:asciiTheme="majorHAnsi" w:hAnsiTheme="majorHAnsi"/>
+        </w:rPr>
+      </w:pPr>
+      <w:hyperlink r:id="rId7" w:history="1">
+        <w:r>
+          <w:rPr>
+            <w:rStyle w:val="Hyperlink"/>
+            <w:rFonts w:asciiTheme="majorHAnsi" w:hAnsiTheme="majorHAnsi"/>
+          </w:rPr>
+          <w:t>http://www.gamepedia.com/</w:t>
+        </w:r>
+      </w:hyperlink>
+    </w:p>
+    <w:p>
+      <w:pPr>
+        <w:spacing w:after="0"/>
+        <w:rPr>
+          <w:rFonts w:asciiTheme="majorHAnsi" w:hAnsiTheme="majorHAnsi"/>
+        </w:rPr>
+      </w:pPr>
+    </w:p>
     <w:sectPr>
       <w:pgSz w:w="12240" w:h="15840"/>
       <w:pgMar w:top="1440" w:right="1440" w:bottom="1440" w:left="1440" w:header="720" w:footer="720" w:gutter="0"/>
@@ -202,6 +461,17 @@
     <w:semiHidden/>
     <w:unhideWhenUsed/>
   </w:style>
+  <w:style w:type="character" w:styleId="Hyperlink">
+    <w:name w:val="Hyperlink"/>
+    <w:basedOn w:val="DefaultParagraphFont"/>
+    <w:uiPriority w:val="99"/>
+    <w:unhideWhenUsed/>
+    <w:rsid w:val="00D93CE9"/>
+    <w:rPr>
+      <w:color w:val="0000FF" w:themeColor="hyperlink"/>
+      <w:u w:val="single"/>
+    </w:rPr>
+  </w:style>
 </w:styles>
 </file>
 

</xml_diff>